<commit_message>
Subida del Pre-Analisis del proyecto
</commit_message>
<xml_diff>
--- a/Documentacion/Análisis del Proyecto.docx
+++ b/Documentacion/Análisis del Proyecto.docx
@@ -81,12 +81,8 @@
         </w:rPr>
         <w:br/>
       </w:r>
-      <w:r>
-        <w:rPr>
-          <w:lang w:val="es-ES_tradnl"/>
-        </w:rPr>
-        <w:br/>
-      </w:r>
+      <w:bookmarkStart w:id="0" w:name="_GoBack"/>
+      <w:bookmarkEnd w:id="0"/>
       <w:r>
         <w:rPr>
           <w:lang w:val="es-ES_tradnl"/>
@@ -301,7 +297,6 @@
           <w:lang w:val="es-ES_tradnl"/>
         </w:rPr>
       </w:pPr>
-      <w:bookmarkStart w:id="0" w:name="_GoBack"/>
       <w:r>
         <w:rPr>
           <w:noProof/>
@@ -320,7 +315,6 @@
           </wp:inline>
         </w:drawing>
       </w:r>
-      <w:bookmarkEnd w:id="0"/>
     </w:p>
     <w:sectPr>
       <w:headerReference w:type="default" r:id="rId35"/>
@@ -409,7 +403,7 @@
         <w:rFonts w:asciiTheme="majorHAnsi" w:eastAsiaTheme="majorEastAsia" w:hAnsiTheme="majorHAnsi" w:cstheme="majorBidi"/>
         <w:noProof/>
       </w:rPr>
-      <w:t>3</w:t>
+      <w:t>1</w:t>
     </w:r>
     <w:r>
       <w:rPr>
@@ -552,6 +546,7 @@
             <w:calendar w:val="gregorian"/>
           </w:date>
         </w:sdtPr>
+        <w:sdtEndPr/>
         <w:sdtContent>
           <w:tc>
             <w:tcPr>
@@ -5492,18 +5487,6 @@
         </dgm:presLayoutVars>
       </dgm:prSet>
       <dgm:spPr/>
-    </dgm:pt>
-    <dgm:pt modelId="{39899779-D2BA-4F68-8F3F-1AFC0A9C6CC9}" type="pres">
-      <dgm:prSet presAssocID="{23ACB6FF-15BB-4973-9488-A7269C3DB36A}" presName="thickLine" presStyleLbl="alignNode1" presStyleIdx="0" presStyleCnt="3"/>
-      <dgm:spPr/>
-    </dgm:pt>
-    <dgm:pt modelId="{09A15313-B771-413B-B22F-07551257529A}" type="pres">
-      <dgm:prSet presAssocID="{23ACB6FF-15BB-4973-9488-A7269C3DB36A}" presName="horz1" presStyleCnt="0"/>
-      <dgm:spPr/>
-    </dgm:pt>
-    <dgm:pt modelId="{04A393E3-B880-4E0A-8807-DDC5462D8FC0}" type="pres">
-      <dgm:prSet presAssocID="{23ACB6FF-15BB-4973-9488-A7269C3DB36A}" presName="tx1" presStyleLbl="revTx" presStyleIdx="0" presStyleCnt="6" custScaleX="212443" custScaleY="52824"/>
-      <dgm:spPr/>
       <dgm:t>
         <a:bodyPr/>
         <a:lstStyle/>
@@ -5512,24 +5495,16 @@
         </a:p>
       </dgm:t>
     </dgm:pt>
-    <dgm:pt modelId="{FC652D35-0CAC-4959-A0EC-0CEB4286C1FE}" type="pres">
-      <dgm:prSet presAssocID="{23ACB6FF-15BB-4973-9488-A7269C3DB36A}" presName="vert1" presStyleCnt="0"/>
-      <dgm:spPr/>
-    </dgm:pt>
-    <dgm:pt modelId="{F5C27A63-E265-4A59-817E-3F0D097107BB}" type="pres">
-      <dgm:prSet presAssocID="{87206C4F-2788-440B-BBA4-EDA29E6C0719}" presName="vertSpace2a" presStyleCnt="0"/>
-      <dgm:spPr/>
-    </dgm:pt>
-    <dgm:pt modelId="{798FD2C3-A8D4-4E89-B954-51D9F01B5149}" type="pres">
-      <dgm:prSet presAssocID="{87206C4F-2788-440B-BBA4-EDA29E6C0719}" presName="horz2" presStyleCnt="0"/>
-      <dgm:spPr/>
-    </dgm:pt>
-    <dgm:pt modelId="{74F459C1-7CF8-4FC5-9A38-422BA136FD2A}" type="pres">
-      <dgm:prSet presAssocID="{87206C4F-2788-440B-BBA4-EDA29E6C0719}" presName="horzSpace2" presStyleCnt="0"/>
-      <dgm:spPr/>
-    </dgm:pt>
-    <dgm:pt modelId="{8DD7EAC8-CA03-4145-9B31-B545BDA4E1B0}" type="pres">
-      <dgm:prSet presAssocID="{87206C4F-2788-440B-BBA4-EDA29E6C0719}" presName="tx2" presStyleLbl="revTx" presStyleIdx="1" presStyleCnt="6"/>
+    <dgm:pt modelId="{39899779-D2BA-4F68-8F3F-1AFC0A9C6CC9}" type="pres">
+      <dgm:prSet presAssocID="{23ACB6FF-15BB-4973-9488-A7269C3DB36A}" presName="thickLine" presStyleLbl="alignNode1" presStyleIdx="0" presStyleCnt="3"/>
+      <dgm:spPr/>
+    </dgm:pt>
+    <dgm:pt modelId="{09A15313-B771-413B-B22F-07551257529A}" type="pres">
+      <dgm:prSet presAssocID="{23ACB6FF-15BB-4973-9488-A7269C3DB36A}" presName="horz1" presStyleCnt="0"/>
+      <dgm:spPr/>
+    </dgm:pt>
+    <dgm:pt modelId="{04A393E3-B880-4E0A-8807-DDC5462D8FC0}" type="pres">
+      <dgm:prSet presAssocID="{23ACB6FF-15BB-4973-9488-A7269C3DB36A}" presName="tx1" presStyleLbl="revTx" presStyleIdx="0" presStyleCnt="6" custScaleX="212443" custScaleY="52824"/>
       <dgm:spPr/>
       <dgm:t>
         <a:bodyPr/>
@@ -5539,48 +5514,24 @@
         </a:p>
       </dgm:t>
     </dgm:pt>
-    <dgm:pt modelId="{E8C61148-1BB9-4D94-BC4E-81A2E2C42EB1}" type="pres">
-      <dgm:prSet presAssocID="{87206C4F-2788-440B-BBA4-EDA29E6C0719}" presName="vert2" presStyleCnt="0"/>
-      <dgm:spPr/>
-    </dgm:pt>
-    <dgm:pt modelId="{583469FB-F0C9-4A60-A8FC-F83DD8240A98}" type="pres">
-      <dgm:prSet presAssocID="{87206C4F-2788-440B-BBA4-EDA29E6C0719}" presName="thinLine2b" presStyleLbl="callout" presStyleIdx="0" presStyleCnt="3"/>
-      <dgm:spPr/>
-    </dgm:pt>
-    <dgm:pt modelId="{6CC9D195-714B-4A43-B49D-B22513690192}" type="pres">
-      <dgm:prSet presAssocID="{87206C4F-2788-440B-BBA4-EDA29E6C0719}" presName="vertSpace2b" presStyleCnt="0"/>
-      <dgm:spPr/>
-    </dgm:pt>
-    <dgm:pt modelId="{B75E26B9-2E28-4C3C-BC2F-23F71284CEF0}" type="pres">
-      <dgm:prSet presAssocID="{B9442FE3-5B00-408D-ACFC-37060B042CE7}" presName="thickLine" presStyleLbl="alignNode1" presStyleIdx="1" presStyleCnt="3"/>
-      <dgm:spPr/>
-    </dgm:pt>
-    <dgm:pt modelId="{E397B0F0-9CCF-4C51-8E56-E4853570CE2C}" type="pres">
-      <dgm:prSet presAssocID="{B9442FE3-5B00-408D-ACFC-37060B042CE7}" presName="horz1" presStyleCnt="0"/>
-      <dgm:spPr/>
-    </dgm:pt>
-    <dgm:pt modelId="{CFCF06F3-1C1E-4F55-B918-5009B6FA2C2E}" type="pres">
-      <dgm:prSet presAssocID="{B9442FE3-5B00-408D-ACFC-37060B042CE7}" presName="tx1" presStyleLbl="revTx" presStyleIdx="2" presStyleCnt="6" custScaleX="210237"/>
-      <dgm:spPr/>
-    </dgm:pt>
-    <dgm:pt modelId="{19EE5E36-523A-4F9E-8946-FCD04C069F63}" type="pres">
-      <dgm:prSet presAssocID="{B9442FE3-5B00-408D-ACFC-37060B042CE7}" presName="vert1" presStyleCnt="0"/>
-      <dgm:spPr/>
-    </dgm:pt>
-    <dgm:pt modelId="{E9FB7B6F-6CFA-4A8B-82DD-E167F2029D77}" type="pres">
-      <dgm:prSet presAssocID="{4DFF8EE8-AD30-45EE-8814-28749B46356E}" presName="vertSpace2a" presStyleCnt="0"/>
-      <dgm:spPr/>
-    </dgm:pt>
-    <dgm:pt modelId="{B6F4F624-3C9C-4B74-82D2-E1FB4AEC06B1}" type="pres">
-      <dgm:prSet presAssocID="{4DFF8EE8-AD30-45EE-8814-28749B46356E}" presName="horz2" presStyleCnt="0"/>
-      <dgm:spPr/>
-    </dgm:pt>
-    <dgm:pt modelId="{D61F7FE5-06A4-4722-B93C-43B1A4945BBA}" type="pres">
-      <dgm:prSet presAssocID="{4DFF8EE8-AD30-45EE-8814-28749B46356E}" presName="horzSpace2" presStyleCnt="0"/>
-      <dgm:spPr/>
-    </dgm:pt>
-    <dgm:pt modelId="{452B699D-413C-49A1-81BF-E9E143A17FBF}" type="pres">
-      <dgm:prSet presAssocID="{4DFF8EE8-AD30-45EE-8814-28749B46356E}" presName="tx2" presStyleLbl="revTx" presStyleIdx="3" presStyleCnt="6"/>
+    <dgm:pt modelId="{FC652D35-0CAC-4959-A0EC-0CEB4286C1FE}" type="pres">
+      <dgm:prSet presAssocID="{23ACB6FF-15BB-4973-9488-A7269C3DB36A}" presName="vert1" presStyleCnt="0"/>
+      <dgm:spPr/>
+    </dgm:pt>
+    <dgm:pt modelId="{F5C27A63-E265-4A59-817E-3F0D097107BB}" type="pres">
+      <dgm:prSet presAssocID="{87206C4F-2788-440B-BBA4-EDA29E6C0719}" presName="vertSpace2a" presStyleCnt="0"/>
+      <dgm:spPr/>
+    </dgm:pt>
+    <dgm:pt modelId="{798FD2C3-A8D4-4E89-B954-51D9F01B5149}" type="pres">
+      <dgm:prSet presAssocID="{87206C4F-2788-440B-BBA4-EDA29E6C0719}" presName="horz2" presStyleCnt="0"/>
+      <dgm:spPr/>
+    </dgm:pt>
+    <dgm:pt modelId="{74F459C1-7CF8-4FC5-9A38-422BA136FD2A}" type="pres">
+      <dgm:prSet presAssocID="{87206C4F-2788-440B-BBA4-EDA29E6C0719}" presName="horzSpace2" presStyleCnt="0"/>
+      <dgm:spPr/>
+    </dgm:pt>
+    <dgm:pt modelId="{8DD7EAC8-CA03-4145-9B31-B545BDA4E1B0}" type="pres">
+      <dgm:prSet presAssocID="{87206C4F-2788-440B-BBA4-EDA29E6C0719}" presName="tx2" presStyleLbl="revTx" presStyleIdx="1" presStyleCnt="6"/>
       <dgm:spPr/>
       <dgm:t>
         <a:bodyPr/>
@@ -5590,6 +5541,64 @@
         </a:p>
       </dgm:t>
     </dgm:pt>
+    <dgm:pt modelId="{E8C61148-1BB9-4D94-BC4E-81A2E2C42EB1}" type="pres">
+      <dgm:prSet presAssocID="{87206C4F-2788-440B-BBA4-EDA29E6C0719}" presName="vert2" presStyleCnt="0"/>
+      <dgm:spPr/>
+    </dgm:pt>
+    <dgm:pt modelId="{583469FB-F0C9-4A60-A8FC-F83DD8240A98}" type="pres">
+      <dgm:prSet presAssocID="{87206C4F-2788-440B-BBA4-EDA29E6C0719}" presName="thinLine2b" presStyleLbl="callout" presStyleIdx="0" presStyleCnt="3"/>
+      <dgm:spPr/>
+    </dgm:pt>
+    <dgm:pt modelId="{6CC9D195-714B-4A43-B49D-B22513690192}" type="pres">
+      <dgm:prSet presAssocID="{87206C4F-2788-440B-BBA4-EDA29E6C0719}" presName="vertSpace2b" presStyleCnt="0"/>
+      <dgm:spPr/>
+    </dgm:pt>
+    <dgm:pt modelId="{B75E26B9-2E28-4C3C-BC2F-23F71284CEF0}" type="pres">
+      <dgm:prSet presAssocID="{B9442FE3-5B00-408D-ACFC-37060B042CE7}" presName="thickLine" presStyleLbl="alignNode1" presStyleIdx="1" presStyleCnt="3"/>
+      <dgm:spPr/>
+    </dgm:pt>
+    <dgm:pt modelId="{E397B0F0-9CCF-4C51-8E56-E4853570CE2C}" type="pres">
+      <dgm:prSet presAssocID="{B9442FE3-5B00-408D-ACFC-37060B042CE7}" presName="horz1" presStyleCnt="0"/>
+      <dgm:spPr/>
+    </dgm:pt>
+    <dgm:pt modelId="{CFCF06F3-1C1E-4F55-B918-5009B6FA2C2E}" type="pres">
+      <dgm:prSet presAssocID="{B9442FE3-5B00-408D-ACFC-37060B042CE7}" presName="tx1" presStyleLbl="revTx" presStyleIdx="2" presStyleCnt="6" custScaleX="210237"/>
+      <dgm:spPr/>
+      <dgm:t>
+        <a:bodyPr/>
+        <a:lstStyle/>
+        <a:p>
+          <a:endParaRPr lang="en-US"/>
+        </a:p>
+      </dgm:t>
+    </dgm:pt>
+    <dgm:pt modelId="{19EE5E36-523A-4F9E-8946-FCD04C069F63}" type="pres">
+      <dgm:prSet presAssocID="{B9442FE3-5B00-408D-ACFC-37060B042CE7}" presName="vert1" presStyleCnt="0"/>
+      <dgm:spPr/>
+    </dgm:pt>
+    <dgm:pt modelId="{E9FB7B6F-6CFA-4A8B-82DD-E167F2029D77}" type="pres">
+      <dgm:prSet presAssocID="{4DFF8EE8-AD30-45EE-8814-28749B46356E}" presName="vertSpace2a" presStyleCnt="0"/>
+      <dgm:spPr/>
+    </dgm:pt>
+    <dgm:pt modelId="{B6F4F624-3C9C-4B74-82D2-E1FB4AEC06B1}" type="pres">
+      <dgm:prSet presAssocID="{4DFF8EE8-AD30-45EE-8814-28749B46356E}" presName="horz2" presStyleCnt="0"/>
+      <dgm:spPr/>
+    </dgm:pt>
+    <dgm:pt modelId="{D61F7FE5-06A4-4722-B93C-43B1A4945BBA}" type="pres">
+      <dgm:prSet presAssocID="{4DFF8EE8-AD30-45EE-8814-28749B46356E}" presName="horzSpace2" presStyleCnt="0"/>
+      <dgm:spPr/>
+    </dgm:pt>
+    <dgm:pt modelId="{452B699D-413C-49A1-81BF-E9E143A17FBF}" type="pres">
+      <dgm:prSet presAssocID="{4DFF8EE8-AD30-45EE-8814-28749B46356E}" presName="tx2" presStyleLbl="revTx" presStyleIdx="3" presStyleCnt="6"/>
+      <dgm:spPr/>
+      <dgm:t>
+        <a:bodyPr/>
+        <a:lstStyle/>
+        <a:p>
+          <a:endParaRPr lang="en-US"/>
+        </a:p>
+      </dgm:t>
+    </dgm:pt>
     <dgm:pt modelId="{11D69843-4194-4828-9C65-F980A79FC9BA}" type="pres">
       <dgm:prSet presAssocID="{4DFF8EE8-AD30-45EE-8814-28749B46356E}" presName="vert2" presStyleCnt="0"/>
       <dgm:spPr/>
@@ -5613,6 +5622,13 @@
     <dgm:pt modelId="{8967D8B0-B186-420E-B8E4-2BBCA04028AC}" type="pres">
       <dgm:prSet presAssocID="{C074EA51-2F96-4536-9D08-0F11BB7701A1}" presName="tx1" presStyleLbl="revTx" presStyleIdx="4" presStyleCnt="6" custScaleX="178778" custScaleY="52556"/>
       <dgm:spPr/>
+      <dgm:t>
+        <a:bodyPr/>
+        <a:lstStyle/>
+        <a:p>
+          <a:endParaRPr lang="en-US"/>
+        </a:p>
+      </dgm:t>
     </dgm:pt>
     <dgm:pt modelId="{AC2C7F46-49D7-4B4C-8472-12604101C027}" type="pres">
       <dgm:prSet presAssocID="{C074EA51-2F96-4536-9D08-0F11BB7701A1}" presName="vert1" presStyleCnt="0"/>
@@ -5633,6 +5649,13 @@
     <dgm:pt modelId="{D7BDEA7F-6A82-4D15-A6F2-515204D4AB85}" type="pres">
       <dgm:prSet presAssocID="{4E1E7589-0FBF-458C-B9B2-AA26C948410E}" presName="tx2" presStyleLbl="revTx" presStyleIdx="5" presStyleCnt="6"/>
       <dgm:spPr/>
+      <dgm:t>
+        <a:bodyPr/>
+        <a:lstStyle/>
+        <a:p>
+          <a:endParaRPr lang="en-US"/>
+        </a:p>
+      </dgm:t>
     </dgm:pt>
     <dgm:pt modelId="{C648C9FA-147E-49C3-BCF0-1826B1ED1F7D}" type="pres">
       <dgm:prSet presAssocID="{4E1E7589-0FBF-458C-B9B2-AA26C948410E}" presName="vert2" presStyleCnt="0"/>
@@ -5648,19 +5671,19 @@
     </dgm:pt>
   </dgm:ptLst>
   <dgm:cxnLst>
+    <dgm:cxn modelId="{6096F6A3-9C13-41E0-ADD2-E9D549D8C01A}" type="presOf" srcId="{C074EA51-2F96-4536-9D08-0F11BB7701A1}" destId="{8967D8B0-B186-420E-B8E4-2BBCA04028AC}" srcOrd="0" destOrd="0" presId="urn:microsoft.com/office/officeart/2008/layout/LinedList"/>
+    <dgm:cxn modelId="{E40F8E9E-BF4E-44D5-ABB4-89F34FF0E0C7}" srcId="{C5AC8AAC-F735-49A0-8651-FB891F5FD30D}" destId="{23ACB6FF-15BB-4973-9488-A7269C3DB36A}" srcOrd="0" destOrd="0" parTransId="{1D980F09-769A-419B-9FA4-1221290FE199}" sibTransId="{7CFBF7C6-76A3-4D9A-8FAD-A746D74B97E8}"/>
+    <dgm:cxn modelId="{81BA7C42-46C3-4972-B540-46D31ED2E4B8}" srcId="{23ACB6FF-15BB-4973-9488-A7269C3DB36A}" destId="{87206C4F-2788-440B-BBA4-EDA29E6C0719}" srcOrd="0" destOrd="0" parTransId="{B4BFCF37-3B45-4F8E-932A-12D8105DEC70}" sibTransId="{7D4A6AB8-C910-4E96-A401-103171FFD0C7}"/>
+    <dgm:cxn modelId="{DF453A97-BA04-4FCE-B620-00C4D408419A}" srcId="{B9442FE3-5B00-408D-ACFC-37060B042CE7}" destId="{4DFF8EE8-AD30-45EE-8814-28749B46356E}" srcOrd="0" destOrd="0" parTransId="{C62B50BD-B0EF-4E2E-AE4C-522763576221}" sibTransId="{7B211FA4-EEF6-4437-8BA7-502D28AB4557}"/>
+    <dgm:cxn modelId="{1C69DCC9-A970-4210-AD9F-C96B0109A13E}" type="presOf" srcId="{C5AC8AAC-F735-49A0-8651-FB891F5FD30D}" destId="{BB531B5C-2B67-433D-AFA4-4D72156CC1A6}" srcOrd="0" destOrd="0" presId="urn:microsoft.com/office/officeart/2008/layout/LinedList"/>
+    <dgm:cxn modelId="{38E6563D-CC32-41A3-9D9B-7EEC30181093}" type="presOf" srcId="{B9442FE3-5B00-408D-ACFC-37060B042CE7}" destId="{CFCF06F3-1C1E-4F55-B918-5009B6FA2C2E}" srcOrd="0" destOrd="0" presId="urn:microsoft.com/office/officeart/2008/layout/LinedList"/>
+    <dgm:cxn modelId="{19F45132-9BD0-4549-AA1A-80F9263B8DCD}" type="presOf" srcId="{87206C4F-2788-440B-BBA4-EDA29E6C0719}" destId="{8DD7EAC8-CA03-4145-9B31-B545BDA4E1B0}" srcOrd="0" destOrd="0" presId="urn:microsoft.com/office/officeart/2008/layout/LinedList"/>
+    <dgm:cxn modelId="{E0B4015D-142C-4731-AC4F-1B92D3ABBF1D}" type="presOf" srcId="{4E1E7589-0FBF-458C-B9B2-AA26C948410E}" destId="{D7BDEA7F-6A82-4D15-A6F2-515204D4AB85}" srcOrd="0" destOrd="0" presId="urn:microsoft.com/office/officeart/2008/layout/LinedList"/>
+    <dgm:cxn modelId="{565C086D-9A09-43C6-B6BE-B9C37984B9E9}" type="presOf" srcId="{4DFF8EE8-AD30-45EE-8814-28749B46356E}" destId="{452B699D-413C-49A1-81BF-E9E143A17FBF}" srcOrd="0" destOrd="0" presId="urn:microsoft.com/office/officeart/2008/layout/LinedList"/>
+    <dgm:cxn modelId="{6EFF99ED-EDDF-49BD-9FC1-BF505C43D9B2}" type="presOf" srcId="{23ACB6FF-15BB-4973-9488-A7269C3DB36A}" destId="{04A393E3-B880-4E0A-8807-DDC5462D8FC0}" srcOrd="0" destOrd="0" presId="urn:microsoft.com/office/officeart/2008/layout/LinedList"/>
     <dgm:cxn modelId="{44A89AC8-9603-4153-9EB8-E37ED65B8B95}" srcId="{C5AC8AAC-F735-49A0-8651-FB891F5FD30D}" destId="{B9442FE3-5B00-408D-ACFC-37060B042CE7}" srcOrd="1" destOrd="0" parTransId="{4737A295-3C62-4EEB-9B88-1C61014EB835}" sibTransId="{D9854A0E-4326-489D-91E5-416EB1D392C4}"/>
     <dgm:cxn modelId="{2F85B1FE-932C-4367-A021-4A9D51DF5DE9}" srcId="{C5AC8AAC-F735-49A0-8651-FB891F5FD30D}" destId="{C074EA51-2F96-4536-9D08-0F11BB7701A1}" srcOrd="2" destOrd="0" parTransId="{934D6612-5717-4FAA-B724-CC62713A9073}" sibTransId="{41724FEF-92E4-44D1-9124-2C35B11E4F68}"/>
-    <dgm:cxn modelId="{E0B4015D-142C-4731-AC4F-1B92D3ABBF1D}" type="presOf" srcId="{4E1E7589-0FBF-458C-B9B2-AA26C948410E}" destId="{D7BDEA7F-6A82-4D15-A6F2-515204D4AB85}" srcOrd="0" destOrd="0" presId="urn:microsoft.com/office/officeart/2008/layout/LinedList"/>
-    <dgm:cxn modelId="{E40F8E9E-BF4E-44D5-ABB4-89F34FF0E0C7}" srcId="{C5AC8AAC-F735-49A0-8651-FB891F5FD30D}" destId="{23ACB6FF-15BB-4973-9488-A7269C3DB36A}" srcOrd="0" destOrd="0" parTransId="{1D980F09-769A-419B-9FA4-1221290FE199}" sibTransId="{7CFBF7C6-76A3-4D9A-8FAD-A746D74B97E8}"/>
-    <dgm:cxn modelId="{1C69DCC9-A970-4210-AD9F-C96B0109A13E}" type="presOf" srcId="{C5AC8AAC-F735-49A0-8651-FB891F5FD30D}" destId="{BB531B5C-2B67-433D-AFA4-4D72156CC1A6}" srcOrd="0" destOrd="0" presId="urn:microsoft.com/office/officeart/2008/layout/LinedList"/>
     <dgm:cxn modelId="{5C0738FD-EAFF-43AD-976E-AC1F36BD690E}" srcId="{C074EA51-2F96-4536-9D08-0F11BB7701A1}" destId="{4E1E7589-0FBF-458C-B9B2-AA26C948410E}" srcOrd="0" destOrd="0" parTransId="{9843860B-7E68-434A-9516-E043960FACAC}" sibTransId="{73B52F8E-DE29-4CFD-B0FD-1D5CE1EB61A2}"/>
-    <dgm:cxn modelId="{565C086D-9A09-43C6-B6BE-B9C37984B9E9}" type="presOf" srcId="{4DFF8EE8-AD30-45EE-8814-28749B46356E}" destId="{452B699D-413C-49A1-81BF-E9E143A17FBF}" srcOrd="0" destOrd="0" presId="urn:microsoft.com/office/officeart/2008/layout/LinedList"/>
-    <dgm:cxn modelId="{38E6563D-CC32-41A3-9D9B-7EEC30181093}" type="presOf" srcId="{B9442FE3-5B00-408D-ACFC-37060B042CE7}" destId="{CFCF06F3-1C1E-4F55-B918-5009B6FA2C2E}" srcOrd="0" destOrd="0" presId="urn:microsoft.com/office/officeart/2008/layout/LinedList"/>
-    <dgm:cxn modelId="{6EFF99ED-EDDF-49BD-9FC1-BF505C43D9B2}" type="presOf" srcId="{23ACB6FF-15BB-4973-9488-A7269C3DB36A}" destId="{04A393E3-B880-4E0A-8807-DDC5462D8FC0}" srcOrd="0" destOrd="0" presId="urn:microsoft.com/office/officeart/2008/layout/LinedList"/>
-    <dgm:cxn modelId="{DF453A97-BA04-4FCE-B620-00C4D408419A}" srcId="{B9442FE3-5B00-408D-ACFC-37060B042CE7}" destId="{4DFF8EE8-AD30-45EE-8814-28749B46356E}" srcOrd="0" destOrd="0" parTransId="{C62B50BD-B0EF-4E2E-AE4C-522763576221}" sibTransId="{7B211FA4-EEF6-4437-8BA7-502D28AB4557}"/>
-    <dgm:cxn modelId="{6096F6A3-9C13-41E0-ADD2-E9D549D8C01A}" type="presOf" srcId="{C074EA51-2F96-4536-9D08-0F11BB7701A1}" destId="{8967D8B0-B186-420E-B8E4-2BBCA04028AC}" srcOrd="0" destOrd="0" presId="urn:microsoft.com/office/officeart/2008/layout/LinedList"/>
-    <dgm:cxn modelId="{19F45132-9BD0-4549-AA1A-80F9263B8DCD}" type="presOf" srcId="{87206C4F-2788-440B-BBA4-EDA29E6C0719}" destId="{8DD7EAC8-CA03-4145-9B31-B545BDA4E1B0}" srcOrd="0" destOrd="0" presId="urn:microsoft.com/office/officeart/2008/layout/LinedList"/>
-    <dgm:cxn modelId="{81BA7C42-46C3-4972-B540-46D31ED2E4B8}" srcId="{23ACB6FF-15BB-4973-9488-A7269C3DB36A}" destId="{87206C4F-2788-440B-BBA4-EDA29E6C0719}" srcOrd="0" destOrd="0" parTransId="{B4BFCF37-3B45-4F8E-932A-12D8105DEC70}" sibTransId="{7D4A6AB8-C910-4E96-A401-103171FFD0C7}"/>
     <dgm:cxn modelId="{1F8A9F3E-4A2B-4548-8B44-48CDB0A848E3}" type="presParOf" srcId="{BB531B5C-2B67-433D-AFA4-4D72156CC1A6}" destId="{39899779-D2BA-4F68-8F3F-1AFC0A9C6CC9}" srcOrd="0" destOrd="0" presId="urn:microsoft.com/office/officeart/2008/layout/LinedList"/>
     <dgm:cxn modelId="{A38B5C88-391C-49CC-BC40-F9B6C2E06562}" type="presParOf" srcId="{BB531B5C-2B67-433D-AFA4-4D72156CC1A6}" destId="{09A15313-B771-413B-B22F-07551257529A}" srcOrd="1" destOrd="0" presId="urn:microsoft.com/office/officeart/2008/layout/LinedList"/>
     <dgm:cxn modelId="{1AFD484F-AA49-4401-95A9-5F27DB8134D5}" type="presParOf" srcId="{09A15313-B771-413B-B22F-07551257529A}" destId="{04A393E3-B880-4E0A-8807-DDC5462D8FC0}" srcOrd="0" destOrd="0" presId="urn:microsoft.com/office/officeart/2008/layout/LinedList"/>
@@ -5944,6 +5967,13 @@
         </dgm:presLayoutVars>
       </dgm:prSet>
       <dgm:spPr/>
+      <dgm:t>
+        <a:bodyPr/>
+        <a:lstStyle/>
+        <a:p>
+          <a:endParaRPr lang="en-US"/>
+        </a:p>
+      </dgm:t>
     </dgm:pt>
     <dgm:pt modelId="{EC9220AE-6EC5-4C93-B38C-E882F79B6B9D}" type="pres">
       <dgm:prSet presAssocID="{7A04E235-28F9-441B-93EF-370B31D20EC6}" presName="composite" presStyleCnt="0"/>
@@ -5957,14 +5987,6 @@
         </dgm:presLayoutVars>
       </dgm:prSet>
       <dgm:spPr/>
-    </dgm:pt>
-    <dgm:pt modelId="{8C48BF23-38C1-472F-A9AB-E40C53F937EC}" type="pres">
-      <dgm:prSet presAssocID="{7A04E235-28F9-441B-93EF-370B31D20EC6}" presName="descendantText" presStyleLbl="alignAcc1" presStyleIdx="0" presStyleCnt="1" custScaleY="192238">
-        <dgm:presLayoutVars>
-          <dgm:bulletEnabled val="1"/>
-        </dgm:presLayoutVars>
-      </dgm:prSet>
-      <dgm:spPr/>
       <dgm:t>
         <a:bodyPr/>
         <a:lstStyle/>
@@ -5973,21 +5995,36 @@
         </a:p>
       </dgm:t>
     </dgm:pt>
+    <dgm:pt modelId="{8C48BF23-38C1-472F-A9AB-E40C53F937EC}" type="pres">
+      <dgm:prSet presAssocID="{7A04E235-28F9-441B-93EF-370B31D20EC6}" presName="descendantText" presStyleLbl="alignAcc1" presStyleIdx="0" presStyleCnt="1" custScaleY="192238">
+        <dgm:presLayoutVars>
+          <dgm:bulletEnabled val="1"/>
+        </dgm:presLayoutVars>
+      </dgm:prSet>
+      <dgm:spPr/>
+      <dgm:t>
+        <a:bodyPr/>
+        <a:lstStyle/>
+        <a:p>
+          <a:endParaRPr lang="en-US"/>
+        </a:p>
+      </dgm:t>
+    </dgm:pt>
   </dgm:ptLst>
   <dgm:cxnLst>
+    <dgm:cxn modelId="{8CBD83B1-29E9-450C-8715-96D531F07B75}" type="presOf" srcId="{6BD84540-FB66-4698-A467-024DDCF313FB}" destId="{8C48BF23-38C1-472F-A9AB-E40C53F937EC}" srcOrd="0" destOrd="2" presId="urn:microsoft.com/office/officeart/2005/8/layout/chevron2"/>
+    <dgm:cxn modelId="{107E3E3D-C0B5-4D32-9B9B-1F17AA9BEC91}" type="presOf" srcId="{4C8339ED-42FC-4486-BBBE-772BA9EEB7A1}" destId="{8C48BF23-38C1-472F-A9AB-E40C53F937EC}" srcOrd="0" destOrd="0" presId="urn:microsoft.com/office/officeart/2005/8/layout/chevron2"/>
+    <dgm:cxn modelId="{21B3EEB1-479E-4338-B009-C663D76FCCA7}" type="presOf" srcId="{98DE1CE7-3F8D-4E9F-BEFC-8672724459DD}" destId="{8C48BF23-38C1-472F-A9AB-E40C53F937EC}" srcOrd="0" destOrd="3" presId="urn:microsoft.com/office/officeart/2005/8/layout/chevron2"/>
+    <dgm:cxn modelId="{06A6CE14-FD28-4A72-B02C-2CABCF8D96F6}" srcId="{7A04E235-28F9-441B-93EF-370B31D20EC6}" destId="{98DE1CE7-3F8D-4E9F-BEFC-8672724459DD}" srcOrd="3" destOrd="0" parTransId="{964775BE-69C3-4BAA-848A-A8E11470E382}" sibTransId="{C36A3355-AB03-411E-BE7D-9B13BB6249D8}"/>
+    <dgm:cxn modelId="{7B647343-A9FB-4B32-B137-A77E19EF2DC2}" type="presOf" srcId="{B2CE43EF-1941-4570-B767-6621EA7C0F6B}" destId="{3B4FAC87-03DF-4705-B4D1-4135C0A47587}" srcOrd="0" destOrd="0" presId="urn:microsoft.com/office/officeart/2005/8/layout/chevron2"/>
+    <dgm:cxn modelId="{201C5315-C024-4109-A17A-982270B00087}" srcId="{7A04E235-28F9-441B-93EF-370B31D20EC6}" destId="{6BD84540-FB66-4698-A467-024DDCF313FB}" srcOrd="2" destOrd="0" parTransId="{C2FCC436-17AF-4EE2-AED7-EFC1003A9FEC}" sibTransId="{E3931B76-8244-4103-BB02-E2F2AB9FCE8A}"/>
+    <dgm:cxn modelId="{A6CE99E9-C7BC-4681-B1EE-E64BEBF5A006}" type="presOf" srcId="{36371DCA-2F1D-4C9C-9252-0E7D94EFFE13}" destId="{8C48BF23-38C1-472F-A9AB-E40C53F937EC}" srcOrd="0" destOrd="1" presId="urn:microsoft.com/office/officeart/2005/8/layout/chevron2"/>
+    <dgm:cxn modelId="{C1A1FEA4-F04C-4D78-A199-2667BE6F3E9C}" srcId="{7A04E235-28F9-441B-93EF-370B31D20EC6}" destId="{A3DEB007-65E5-474E-BA97-120E1DAE3D37}" srcOrd="4" destOrd="0" parTransId="{6E70C716-2972-4F67-AA55-46E44A9B03EA}" sibTransId="{37E21883-9D0E-45D9-8B0A-EF7D4CBC79EB}"/>
+    <dgm:cxn modelId="{D7289B17-07A5-4D8C-A5A2-EDBB63A510A1}" srcId="{7A04E235-28F9-441B-93EF-370B31D20EC6}" destId="{36371DCA-2F1D-4C9C-9252-0E7D94EFFE13}" srcOrd="1" destOrd="0" parTransId="{87D12DB6-9284-449D-B3EE-8E89D8F5CBC8}" sibTransId="{C88EE6B6-5A6C-432A-9BB5-44BFF1F89838}"/>
     <dgm:cxn modelId="{50EDDEFA-597E-4648-90FD-57AE36631464}" type="presOf" srcId="{7A04E235-28F9-441B-93EF-370B31D20EC6}" destId="{D54D921F-43E6-412D-AB36-D12EF30794A3}" srcOrd="0" destOrd="0" presId="urn:microsoft.com/office/officeart/2005/8/layout/chevron2"/>
-    <dgm:cxn modelId="{7B647343-A9FB-4B32-B137-A77E19EF2DC2}" type="presOf" srcId="{B2CE43EF-1941-4570-B767-6621EA7C0F6B}" destId="{3B4FAC87-03DF-4705-B4D1-4135C0A47587}" srcOrd="0" destOrd="0" presId="urn:microsoft.com/office/officeart/2005/8/layout/chevron2"/>
-    <dgm:cxn modelId="{C1A1FEA4-F04C-4D78-A199-2667BE6F3E9C}" srcId="{7A04E235-28F9-441B-93EF-370B31D20EC6}" destId="{A3DEB007-65E5-474E-BA97-120E1DAE3D37}" srcOrd="4" destOrd="0" parTransId="{6E70C716-2972-4F67-AA55-46E44A9B03EA}" sibTransId="{37E21883-9D0E-45D9-8B0A-EF7D4CBC79EB}"/>
+    <dgm:cxn modelId="{0DF01BC3-7C55-4B2F-B82F-C39EF8D89D9F}" type="presOf" srcId="{A3DEB007-65E5-474E-BA97-120E1DAE3D37}" destId="{8C48BF23-38C1-472F-A9AB-E40C53F937EC}" srcOrd="0" destOrd="4" presId="urn:microsoft.com/office/officeart/2005/8/layout/chevron2"/>
     <dgm:cxn modelId="{C438AB3A-B013-4723-9A43-7EDE3BBFF139}" srcId="{7A04E235-28F9-441B-93EF-370B31D20EC6}" destId="{4C8339ED-42FC-4486-BBBE-772BA9EEB7A1}" srcOrd="0" destOrd="0" parTransId="{1305335C-C950-4BF4-8819-1C4C98635D8A}" sibTransId="{C47DD0E2-EC6A-4C9E-8EAA-0E64050780D1}"/>
-    <dgm:cxn modelId="{201C5315-C024-4109-A17A-982270B00087}" srcId="{7A04E235-28F9-441B-93EF-370B31D20EC6}" destId="{6BD84540-FB66-4698-A467-024DDCF313FB}" srcOrd="2" destOrd="0" parTransId="{C2FCC436-17AF-4EE2-AED7-EFC1003A9FEC}" sibTransId="{E3931B76-8244-4103-BB02-E2F2AB9FCE8A}"/>
     <dgm:cxn modelId="{A5F577D9-5CA5-4ED3-96CA-7499041339DF}" srcId="{B2CE43EF-1941-4570-B767-6621EA7C0F6B}" destId="{7A04E235-28F9-441B-93EF-370B31D20EC6}" srcOrd="0" destOrd="0" parTransId="{D81B30BD-8C4C-444F-9278-CFB2E53B537D}" sibTransId="{0F583528-6A95-4BB1-80C6-25FAC084EEA2}"/>
-    <dgm:cxn modelId="{107E3E3D-C0B5-4D32-9B9B-1F17AA9BEC91}" type="presOf" srcId="{4C8339ED-42FC-4486-BBBE-772BA9EEB7A1}" destId="{8C48BF23-38C1-472F-A9AB-E40C53F937EC}" srcOrd="0" destOrd="0" presId="urn:microsoft.com/office/officeart/2005/8/layout/chevron2"/>
-    <dgm:cxn modelId="{06A6CE14-FD28-4A72-B02C-2CABCF8D96F6}" srcId="{7A04E235-28F9-441B-93EF-370B31D20EC6}" destId="{98DE1CE7-3F8D-4E9F-BEFC-8672724459DD}" srcOrd="3" destOrd="0" parTransId="{964775BE-69C3-4BAA-848A-A8E11470E382}" sibTransId="{C36A3355-AB03-411E-BE7D-9B13BB6249D8}"/>
-    <dgm:cxn modelId="{A6CE99E9-C7BC-4681-B1EE-E64BEBF5A006}" type="presOf" srcId="{36371DCA-2F1D-4C9C-9252-0E7D94EFFE13}" destId="{8C48BF23-38C1-472F-A9AB-E40C53F937EC}" srcOrd="0" destOrd="1" presId="urn:microsoft.com/office/officeart/2005/8/layout/chevron2"/>
-    <dgm:cxn modelId="{D7289B17-07A5-4D8C-A5A2-EDBB63A510A1}" srcId="{7A04E235-28F9-441B-93EF-370B31D20EC6}" destId="{36371DCA-2F1D-4C9C-9252-0E7D94EFFE13}" srcOrd="1" destOrd="0" parTransId="{87D12DB6-9284-449D-B3EE-8E89D8F5CBC8}" sibTransId="{C88EE6B6-5A6C-432A-9BB5-44BFF1F89838}"/>
-    <dgm:cxn modelId="{21B3EEB1-479E-4338-B009-C663D76FCCA7}" type="presOf" srcId="{98DE1CE7-3F8D-4E9F-BEFC-8672724459DD}" destId="{8C48BF23-38C1-472F-A9AB-E40C53F937EC}" srcOrd="0" destOrd="3" presId="urn:microsoft.com/office/officeart/2005/8/layout/chevron2"/>
-    <dgm:cxn modelId="{8CBD83B1-29E9-450C-8715-96D531F07B75}" type="presOf" srcId="{6BD84540-FB66-4698-A467-024DDCF313FB}" destId="{8C48BF23-38C1-472F-A9AB-E40C53F937EC}" srcOrd="0" destOrd="2" presId="urn:microsoft.com/office/officeart/2005/8/layout/chevron2"/>
-    <dgm:cxn modelId="{0DF01BC3-7C55-4B2F-B82F-C39EF8D89D9F}" type="presOf" srcId="{A3DEB007-65E5-474E-BA97-120E1DAE3D37}" destId="{8C48BF23-38C1-472F-A9AB-E40C53F937EC}" srcOrd="0" destOrd="4" presId="urn:microsoft.com/office/officeart/2005/8/layout/chevron2"/>
     <dgm:cxn modelId="{711EFEC4-6AB3-405E-8453-9895B6F54A16}" type="presParOf" srcId="{3B4FAC87-03DF-4705-B4D1-4135C0A47587}" destId="{EC9220AE-6EC5-4C93-B38C-E882F79B6B9D}" srcOrd="0" destOrd="0" presId="urn:microsoft.com/office/officeart/2005/8/layout/chevron2"/>
     <dgm:cxn modelId="{7A68E1E2-05F9-449C-9D86-217BA930D55D}" type="presParOf" srcId="{EC9220AE-6EC5-4C93-B38C-E882F79B6B9D}" destId="{D54D921F-43E6-412D-AB36-D12EF30794A3}" srcOrd="0" destOrd="0" presId="urn:microsoft.com/office/officeart/2005/8/layout/chevron2"/>
     <dgm:cxn modelId="{B47CA37E-5CB1-4B8E-A39E-14CDE3BE2DBF}" type="presParOf" srcId="{EC9220AE-6EC5-4C93-B38C-E882F79B6B9D}" destId="{8C48BF23-38C1-472F-A9AB-E40C53F937EC}" srcOrd="1" destOrd="0" presId="urn:microsoft.com/office/officeart/2005/8/layout/chevron2"/>
@@ -6178,18 +6215,6 @@
         </dgm:presLayoutVars>
       </dgm:prSet>
       <dgm:spPr/>
-    </dgm:pt>
-    <dgm:pt modelId="{CF99026F-BFDC-43A8-A1C7-FD309A1AE8E4}" type="pres">
-      <dgm:prSet presAssocID="{89518B44-BB1D-4508-8ACD-C994110D6EB5}" presName="thickLine" presStyleLbl="alignNode1" presStyleIdx="0" presStyleCnt="1"/>
-      <dgm:spPr/>
-    </dgm:pt>
-    <dgm:pt modelId="{8899E507-0940-4F8C-A23A-99189534F14B}" type="pres">
-      <dgm:prSet presAssocID="{89518B44-BB1D-4508-8ACD-C994110D6EB5}" presName="horz1" presStyleCnt="0"/>
-      <dgm:spPr/>
-    </dgm:pt>
-    <dgm:pt modelId="{6445FB5C-E26F-45F8-B1A0-78D5DCB63A44}" type="pres">
-      <dgm:prSet presAssocID="{89518B44-BB1D-4508-8ACD-C994110D6EB5}" presName="tx1" presStyleLbl="revTx" presStyleIdx="0" presStyleCnt="4"/>
-      <dgm:spPr/>
       <dgm:t>
         <a:bodyPr/>
         <a:lstStyle/>
@@ -6198,24 +6223,16 @@
         </a:p>
       </dgm:t>
     </dgm:pt>
-    <dgm:pt modelId="{88D2FC5B-7127-4F8C-926F-FEFF48B5106E}" type="pres">
-      <dgm:prSet presAssocID="{89518B44-BB1D-4508-8ACD-C994110D6EB5}" presName="vert1" presStyleCnt="0"/>
-      <dgm:spPr/>
-    </dgm:pt>
-    <dgm:pt modelId="{1E37D1DF-E74C-477D-9EEF-FB97C781E680}" type="pres">
-      <dgm:prSet presAssocID="{767EF5CD-83A3-44B4-BEF2-3DD81A19BDFB}" presName="vertSpace2a" presStyleCnt="0"/>
-      <dgm:spPr/>
-    </dgm:pt>
-    <dgm:pt modelId="{2B81F044-171C-4D37-A615-3C0BF254FE9E}" type="pres">
-      <dgm:prSet presAssocID="{767EF5CD-83A3-44B4-BEF2-3DD81A19BDFB}" presName="horz2" presStyleCnt="0"/>
-      <dgm:spPr/>
-    </dgm:pt>
-    <dgm:pt modelId="{643BC609-D908-450E-A17B-F73F20D3F6E6}" type="pres">
-      <dgm:prSet presAssocID="{767EF5CD-83A3-44B4-BEF2-3DD81A19BDFB}" presName="horzSpace2" presStyleCnt="0"/>
-      <dgm:spPr/>
-    </dgm:pt>
-    <dgm:pt modelId="{725C8B62-FA36-4927-BA06-4649F0A0EA78}" type="pres">
-      <dgm:prSet presAssocID="{767EF5CD-83A3-44B4-BEF2-3DD81A19BDFB}" presName="tx2" presStyleLbl="revTx" presStyleIdx="1" presStyleCnt="4"/>
+    <dgm:pt modelId="{CF99026F-BFDC-43A8-A1C7-FD309A1AE8E4}" type="pres">
+      <dgm:prSet presAssocID="{89518B44-BB1D-4508-8ACD-C994110D6EB5}" presName="thickLine" presStyleLbl="alignNode1" presStyleIdx="0" presStyleCnt="1"/>
+      <dgm:spPr/>
+    </dgm:pt>
+    <dgm:pt modelId="{8899E507-0940-4F8C-A23A-99189534F14B}" type="pres">
+      <dgm:prSet presAssocID="{89518B44-BB1D-4508-8ACD-C994110D6EB5}" presName="horz1" presStyleCnt="0"/>
+      <dgm:spPr/>
+    </dgm:pt>
+    <dgm:pt modelId="{6445FB5C-E26F-45F8-B1A0-78D5DCB63A44}" type="pres">
+      <dgm:prSet presAssocID="{89518B44-BB1D-4508-8ACD-C994110D6EB5}" presName="tx1" presStyleLbl="revTx" presStyleIdx="0" presStyleCnt="4"/>
       <dgm:spPr/>
       <dgm:t>
         <a:bodyPr/>
@@ -6225,28 +6242,24 @@
         </a:p>
       </dgm:t>
     </dgm:pt>
-    <dgm:pt modelId="{E52DBB92-E742-427A-947F-3CEA94396B97}" type="pres">
-      <dgm:prSet presAssocID="{767EF5CD-83A3-44B4-BEF2-3DD81A19BDFB}" presName="vert2" presStyleCnt="0"/>
-      <dgm:spPr/>
-    </dgm:pt>
-    <dgm:pt modelId="{9865F435-0018-4EE1-AFAA-6ADB727758C0}" type="pres">
-      <dgm:prSet presAssocID="{767EF5CD-83A3-44B4-BEF2-3DD81A19BDFB}" presName="thinLine2b" presStyleLbl="callout" presStyleIdx="0" presStyleCnt="3"/>
-      <dgm:spPr/>
-    </dgm:pt>
-    <dgm:pt modelId="{65A87BC2-951D-470E-9CDD-4CC61B418CAA}" type="pres">
-      <dgm:prSet presAssocID="{767EF5CD-83A3-44B4-BEF2-3DD81A19BDFB}" presName="vertSpace2b" presStyleCnt="0"/>
-      <dgm:spPr/>
-    </dgm:pt>
-    <dgm:pt modelId="{A6896A00-40AB-4DB6-98AA-742E62F444FE}" type="pres">
-      <dgm:prSet presAssocID="{6BBBE1BE-C746-413A-8F59-57E77841F449}" presName="horz2" presStyleCnt="0"/>
-      <dgm:spPr/>
-    </dgm:pt>
-    <dgm:pt modelId="{61DC426F-02DF-4C52-A690-E7A954BB66E7}" type="pres">
-      <dgm:prSet presAssocID="{6BBBE1BE-C746-413A-8F59-57E77841F449}" presName="horzSpace2" presStyleCnt="0"/>
-      <dgm:spPr/>
-    </dgm:pt>
-    <dgm:pt modelId="{E118B11D-7986-4D62-965D-D055FC4AC878}" type="pres">
-      <dgm:prSet presAssocID="{6BBBE1BE-C746-413A-8F59-57E77841F449}" presName="tx2" presStyleLbl="revTx" presStyleIdx="2" presStyleCnt="4"/>
+    <dgm:pt modelId="{88D2FC5B-7127-4F8C-926F-FEFF48B5106E}" type="pres">
+      <dgm:prSet presAssocID="{89518B44-BB1D-4508-8ACD-C994110D6EB5}" presName="vert1" presStyleCnt="0"/>
+      <dgm:spPr/>
+    </dgm:pt>
+    <dgm:pt modelId="{1E37D1DF-E74C-477D-9EEF-FB97C781E680}" type="pres">
+      <dgm:prSet presAssocID="{767EF5CD-83A3-44B4-BEF2-3DD81A19BDFB}" presName="vertSpace2a" presStyleCnt="0"/>
+      <dgm:spPr/>
+    </dgm:pt>
+    <dgm:pt modelId="{2B81F044-171C-4D37-A615-3C0BF254FE9E}" type="pres">
+      <dgm:prSet presAssocID="{767EF5CD-83A3-44B4-BEF2-3DD81A19BDFB}" presName="horz2" presStyleCnt="0"/>
+      <dgm:spPr/>
+    </dgm:pt>
+    <dgm:pt modelId="{643BC609-D908-450E-A17B-F73F20D3F6E6}" type="pres">
+      <dgm:prSet presAssocID="{767EF5CD-83A3-44B4-BEF2-3DD81A19BDFB}" presName="horzSpace2" presStyleCnt="0"/>
+      <dgm:spPr/>
+    </dgm:pt>
+    <dgm:pt modelId="{725C8B62-FA36-4927-BA06-4649F0A0EA78}" type="pres">
+      <dgm:prSet presAssocID="{767EF5CD-83A3-44B4-BEF2-3DD81A19BDFB}" presName="tx2" presStyleLbl="revTx" presStyleIdx="1" presStyleCnt="4"/>
       <dgm:spPr/>
       <dgm:t>
         <a:bodyPr/>
@@ -6256,28 +6269,28 @@
         </a:p>
       </dgm:t>
     </dgm:pt>
-    <dgm:pt modelId="{992EA875-C157-42A6-84B2-7AACE5E797B7}" type="pres">
-      <dgm:prSet presAssocID="{6BBBE1BE-C746-413A-8F59-57E77841F449}" presName="vert2" presStyleCnt="0"/>
-      <dgm:spPr/>
-    </dgm:pt>
-    <dgm:pt modelId="{D3696CB6-F37F-405E-BB57-CE007BEC23F3}" type="pres">
-      <dgm:prSet presAssocID="{6BBBE1BE-C746-413A-8F59-57E77841F449}" presName="thinLine2b" presStyleLbl="callout" presStyleIdx="1" presStyleCnt="3"/>
-      <dgm:spPr/>
-    </dgm:pt>
-    <dgm:pt modelId="{728B71B5-3D25-4A40-AAF1-386E2C64B7EA}" type="pres">
-      <dgm:prSet presAssocID="{6BBBE1BE-C746-413A-8F59-57E77841F449}" presName="vertSpace2b" presStyleCnt="0"/>
-      <dgm:spPr/>
-    </dgm:pt>
-    <dgm:pt modelId="{8C6F11EF-2FCC-4D3B-8B0C-1FAD3A8BC3C9}" type="pres">
-      <dgm:prSet presAssocID="{49BA8910-4168-4EDA-894C-9FD1DECB9A46}" presName="horz2" presStyleCnt="0"/>
-      <dgm:spPr/>
-    </dgm:pt>
-    <dgm:pt modelId="{3F56755F-5F26-432B-AF9D-2690CEE2C0FE}" type="pres">
-      <dgm:prSet presAssocID="{49BA8910-4168-4EDA-894C-9FD1DECB9A46}" presName="horzSpace2" presStyleCnt="0"/>
-      <dgm:spPr/>
-    </dgm:pt>
-    <dgm:pt modelId="{6E1B5A74-F1EC-4804-BF07-6A9CD4696BFF}" type="pres">
-      <dgm:prSet presAssocID="{49BA8910-4168-4EDA-894C-9FD1DECB9A46}" presName="tx2" presStyleLbl="revTx" presStyleIdx="3" presStyleCnt="4"/>
+    <dgm:pt modelId="{E52DBB92-E742-427A-947F-3CEA94396B97}" type="pres">
+      <dgm:prSet presAssocID="{767EF5CD-83A3-44B4-BEF2-3DD81A19BDFB}" presName="vert2" presStyleCnt="0"/>
+      <dgm:spPr/>
+    </dgm:pt>
+    <dgm:pt modelId="{9865F435-0018-4EE1-AFAA-6ADB727758C0}" type="pres">
+      <dgm:prSet presAssocID="{767EF5CD-83A3-44B4-BEF2-3DD81A19BDFB}" presName="thinLine2b" presStyleLbl="callout" presStyleIdx="0" presStyleCnt="3"/>
+      <dgm:spPr/>
+    </dgm:pt>
+    <dgm:pt modelId="{65A87BC2-951D-470E-9CDD-4CC61B418CAA}" type="pres">
+      <dgm:prSet presAssocID="{767EF5CD-83A3-44B4-BEF2-3DD81A19BDFB}" presName="vertSpace2b" presStyleCnt="0"/>
+      <dgm:spPr/>
+    </dgm:pt>
+    <dgm:pt modelId="{A6896A00-40AB-4DB6-98AA-742E62F444FE}" type="pres">
+      <dgm:prSet presAssocID="{6BBBE1BE-C746-413A-8F59-57E77841F449}" presName="horz2" presStyleCnt="0"/>
+      <dgm:spPr/>
+    </dgm:pt>
+    <dgm:pt modelId="{61DC426F-02DF-4C52-A690-E7A954BB66E7}" type="pres">
+      <dgm:prSet presAssocID="{6BBBE1BE-C746-413A-8F59-57E77841F449}" presName="horzSpace2" presStyleCnt="0"/>
+      <dgm:spPr/>
+    </dgm:pt>
+    <dgm:pt modelId="{E118B11D-7986-4D62-965D-D055FC4AC878}" type="pres">
+      <dgm:prSet presAssocID="{6BBBE1BE-C746-413A-8F59-57E77841F449}" presName="tx2" presStyleLbl="revTx" presStyleIdx="2" presStyleCnt="4"/>
       <dgm:spPr/>
       <dgm:t>
         <a:bodyPr/>
@@ -6287,6 +6300,37 @@
         </a:p>
       </dgm:t>
     </dgm:pt>
+    <dgm:pt modelId="{992EA875-C157-42A6-84B2-7AACE5E797B7}" type="pres">
+      <dgm:prSet presAssocID="{6BBBE1BE-C746-413A-8F59-57E77841F449}" presName="vert2" presStyleCnt="0"/>
+      <dgm:spPr/>
+    </dgm:pt>
+    <dgm:pt modelId="{D3696CB6-F37F-405E-BB57-CE007BEC23F3}" type="pres">
+      <dgm:prSet presAssocID="{6BBBE1BE-C746-413A-8F59-57E77841F449}" presName="thinLine2b" presStyleLbl="callout" presStyleIdx="1" presStyleCnt="3"/>
+      <dgm:spPr/>
+    </dgm:pt>
+    <dgm:pt modelId="{728B71B5-3D25-4A40-AAF1-386E2C64B7EA}" type="pres">
+      <dgm:prSet presAssocID="{6BBBE1BE-C746-413A-8F59-57E77841F449}" presName="vertSpace2b" presStyleCnt="0"/>
+      <dgm:spPr/>
+    </dgm:pt>
+    <dgm:pt modelId="{8C6F11EF-2FCC-4D3B-8B0C-1FAD3A8BC3C9}" type="pres">
+      <dgm:prSet presAssocID="{49BA8910-4168-4EDA-894C-9FD1DECB9A46}" presName="horz2" presStyleCnt="0"/>
+      <dgm:spPr/>
+    </dgm:pt>
+    <dgm:pt modelId="{3F56755F-5F26-432B-AF9D-2690CEE2C0FE}" type="pres">
+      <dgm:prSet presAssocID="{49BA8910-4168-4EDA-894C-9FD1DECB9A46}" presName="horzSpace2" presStyleCnt="0"/>
+      <dgm:spPr/>
+    </dgm:pt>
+    <dgm:pt modelId="{6E1B5A74-F1EC-4804-BF07-6A9CD4696BFF}" type="pres">
+      <dgm:prSet presAssocID="{49BA8910-4168-4EDA-894C-9FD1DECB9A46}" presName="tx2" presStyleLbl="revTx" presStyleIdx="3" presStyleCnt="4"/>
+      <dgm:spPr/>
+      <dgm:t>
+        <a:bodyPr/>
+        <a:lstStyle/>
+        <a:p>
+          <a:endParaRPr lang="en-US"/>
+        </a:p>
+      </dgm:t>
+    </dgm:pt>
     <dgm:pt modelId="{04FB3E6D-06EA-4333-86DF-614B9DA3A564}" type="pres">
       <dgm:prSet presAssocID="{49BA8910-4168-4EDA-894C-9FD1DECB9A46}" presName="vert2" presStyleCnt="0"/>
       <dgm:spPr/>
@@ -6301,15 +6345,15 @@
     </dgm:pt>
   </dgm:ptLst>
   <dgm:cxnLst>
-    <dgm:cxn modelId="{4A146B50-3D3A-454E-AD41-6129F79C6F04}" type="presOf" srcId="{89518B44-BB1D-4508-8ACD-C994110D6EB5}" destId="{6445FB5C-E26F-45F8-B1A0-78D5DCB63A44}" srcOrd="0" destOrd="0" presId="urn:microsoft.com/office/officeart/2008/layout/LinedList"/>
+    <dgm:cxn modelId="{FB758B92-92E2-42C8-8FE5-A5DD57566C90}" type="presOf" srcId="{03D807A2-CA47-4858-A68A-E4824025F83A}" destId="{20B51AC4-3770-44C9-8D51-F05FBE7CD7C4}" srcOrd="0" destOrd="0" presId="urn:microsoft.com/office/officeart/2008/layout/LinedList"/>
+    <dgm:cxn modelId="{29C3559D-44A7-4420-AB26-27EA4D20F10A}" srcId="{89518B44-BB1D-4508-8ACD-C994110D6EB5}" destId="{767EF5CD-83A3-44B4-BEF2-3DD81A19BDFB}" srcOrd="0" destOrd="0" parTransId="{AF828142-1E33-4B55-A96E-198E30F439D5}" sibTransId="{2D340BFD-5D3E-4D10-ADA7-9A50773E45BB}"/>
+    <dgm:cxn modelId="{6E44869B-F6F4-4A5B-9052-00A28179399A}" srcId="{89518B44-BB1D-4508-8ACD-C994110D6EB5}" destId="{49BA8910-4168-4EDA-894C-9FD1DECB9A46}" srcOrd="2" destOrd="0" parTransId="{EDC6681F-3106-4667-A3AE-C3DECAA0E6E8}" sibTransId="{E224335A-AAFB-4983-8F95-BDDD8C2AD0B7}"/>
+    <dgm:cxn modelId="{2587CD32-F17B-4D7C-95E6-34C6A7860284}" type="presOf" srcId="{49BA8910-4168-4EDA-894C-9FD1DECB9A46}" destId="{6E1B5A74-F1EC-4804-BF07-6A9CD4696BFF}" srcOrd="0" destOrd="0" presId="urn:microsoft.com/office/officeart/2008/layout/LinedList"/>
     <dgm:cxn modelId="{D557090D-3834-4273-931F-87CFFBD4B900}" srcId="{03D807A2-CA47-4858-A68A-E4824025F83A}" destId="{89518B44-BB1D-4508-8ACD-C994110D6EB5}" srcOrd="0" destOrd="0" parTransId="{9C36B194-F4BC-4F62-9D24-3889D33FD552}" sibTransId="{EDF52EC8-1F2C-4E31-B606-C1023320B5E8}"/>
-    <dgm:cxn modelId="{15B744FA-CF7B-4706-960B-77EC420CACB4}" srcId="{89518B44-BB1D-4508-8ACD-C994110D6EB5}" destId="{6BBBE1BE-C746-413A-8F59-57E77841F449}" srcOrd="1" destOrd="0" parTransId="{F4E9BC77-A85C-4E89-98AE-C9A3C2DF1ECA}" sibTransId="{64374254-4B73-4A6F-8414-D5AE67A51A87}"/>
-    <dgm:cxn modelId="{2587CD32-F17B-4D7C-95E6-34C6A7860284}" type="presOf" srcId="{49BA8910-4168-4EDA-894C-9FD1DECB9A46}" destId="{6E1B5A74-F1EC-4804-BF07-6A9CD4696BFF}" srcOrd="0" destOrd="0" presId="urn:microsoft.com/office/officeart/2008/layout/LinedList"/>
-    <dgm:cxn modelId="{6E44869B-F6F4-4A5B-9052-00A28179399A}" srcId="{89518B44-BB1D-4508-8ACD-C994110D6EB5}" destId="{49BA8910-4168-4EDA-894C-9FD1DECB9A46}" srcOrd="2" destOrd="0" parTransId="{EDC6681F-3106-4667-A3AE-C3DECAA0E6E8}" sibTransId="{E224335A-AAFB-4983-8F95-BDDD8C2AD0B7}"/>
     <dgm:cxn modelId="{D7FD47B3-AB5C-474F-B51B-564E931258E3}" type="presOf" srcId="{6BBBE1BE-C746-413A-8F59-57E77841F449}" destId="{E118B11D-7986-4D62-965D-D055FC4AC878}" srcOrd="0" destOrd="0" presId="urn:microsoft.com/office/officeart/2008/layout/LinedList"/>
     <dgm:cxn modelId="{15E8346A-446D-410B-BAE1-D8DCB154D247}" type="presOf" srcId="{767EF5CD-83A3-44B4-BEF2-3DD81A19BDFB}" destId="{725C8B62-FA36-4927-BA06-4649F0A0EA78}" srcOrd="0" destOrd="0" presId="urn:microsoft.com/office/officeart/2008/layout/LinedList"/>
-    <dgm:cxn modelId="{29C3559D-44A7-4420-AB26-27EA4D20F10A}" srcId="{89518B44-BB1D-4508-8ACD-C994110D6EB5}" destId="{767EF5CD-83A3-44B4-BEF2-3DD81A19BDFB}" srcOrd="0" destOrd="0" parTransId="{AF828142-1E33-4B55-A96E-198E30F439D5}" sibTransId="{2D340BFD-5D3E-4D10-ADA7-9A50773E45BB}"/>
-    <dgm:cxn modelId="{FB758B92-92E2-42C8-8FE5-A5DD57566C90}" type="presOf" srcId="{03D807A2-CA47-4858-A68A-E4824025F83A}" destId="{20B51AC4-3770-44C9-8D51-F05FBE7CD7C4}" srcOrd="0" destOrd="0" presId="urn:microsoft.com/office/officeart/2008/layout/LinedList"/>
+    <dgm:cxn modelId="{15B744FA-CF7B-4706-960B-77EC420CACB4}" srcId="{89518B44-BB1D-4508-8ACD-C994110D6EB5}" destId="{6BBBE1BE-C746-413A-8F59-57E77841F449}" srcOrd="1" destOrd="0" parTransId="{F4E9BC77-A85C-4E89-98AE-C9A3C2DF1ECA}" sibTransId="{64374254-4B73-4A6F-8414-D5AE67A51A87}"/>
+    <dgm:cxn modelId="{4A146B50-3D3A-454E-AD41-6129F79C6F04}" type="presOf" srcId="{89518B44-BB1D-4508-8ACD-C994110D6EB5}" destId="{6445FB5C-E26F-45F8-B1A0-78D5DCB63A44}" srcOrd="0" destOrd="0" presId="urn:microsoft.com/office/officeart/2008/layout/LinedList"/>
     <dgm:cxn modelId="{C9F712CE-73D1-41C5-BF8F-A1692E95E2B8}" type="presParOf" srcId="{20B51AC4-3770-44C9-8D51-F05FBE7CD7C4}" destId="{CF99026F-BFDC-43A8-A1C7-FD309A1AE8E4}" srcOrd="0" destOrd="0" presId="urn:microsoft.com/office/officeart/2008/layout/LinedList"/>
     <dgm:cxn modelId="{8B677B7C-03E0-46A9-B7B5-A362C49F29E2}" type="presParOf" srcId="{20B51AC4-3770-44C9-8D51-F05FBE7CD7C4}" destId="{8899E507-0940-4F8C-A23A-99189534F14B}" srcOrd="1" destOrd="0" presId="urn:microsoft.com/office/officeart/2008/layout/LinedList"/>
     <dgm:cxn modelId="{7ADEEC4D-57B5-44A2-8726-3B518FB7E9C2}" type="presParOf" srcId="{8899E507-0940-4F8C-A23A-99189534F14B}" destId="{6445FB5C-E26F-45F8-B1A0-78D5DCB63A44}" srcOrd="0" destOrd="0" presId="urn:microsoft.com/office/officeart/2008/layout/LinedList"/>
@@ -6460,18 +6504,6 @@
         </dgm:presLayoutVars>
       </dgm:prSet>
       <dgm:spPr/>
-    </dgm:pt>
-    <dgm:pt modelId="{A2E02936-F01C-4D20-9E0D-C67C83ED8F81}" type="pres">
-      <dgm:prSet presAssocID="{A4685F04-B1D9-46A7-8E14-8A101CC3D855}" presName="thickLine" presStyleLbl="alignNode1" presStyleIdx="0" presStyleCnt="1"/>
-      <dgm:spPr/>
-    </dgm:pt>
-    <dgm:pt modelId="{EC97D67A-2D2F-4400-B617-49C7037077A9}" type="pres">
-      <dgm:prSet presAssocID="{A4685F04-B1D9-46A7-8E14-8A101CC3D855}" presName="horz1" presStyleCnt="0"/>
-      <dgm:spPr/>
-    </dgm:pt>
-    <dgm:pt modelId="{880323B7-ED05-4285-A5F6-DD80F6F3DE61}" type="pres">
-      <dgm:prSet presAssocID="{A4685F04-B1D9-46A7-8E14-8A101CC3D855}" presName="tx1" presStyleLbl="revTx" presStyleIdx="0" presStyleCnt="2"/>
-      <dgm:spPr/>
       <dgm:t>
         <a:bodyPr/>
         <a:lstStyle/>
@@ -6480,24 +6512,16 @@
         </a:p>
       </dgm:t>
     </dgm:pt>
-    <dgm:pt modelId="{3D216571-75E0-43F6-996F-28B177621593}" type="pres">
-      <dgm:prSet presAssocID="{A4685F04-B1D9-46A7-8E14-8A101CC3D855}" presName="vert1" presStyleCnt="0"/>
-      <dgm:spPr/>
-    </dgm:pt>
-    <dgm:pt modelId="{BB63570C-047C-4A79-ADEA-5B0266FB23FD}" type="pres">
-      <dgm:prSet presAssocID="{BC6264F5-2D1B-4A6F-B59A-AAB0DD1E44B0}" presName="vertSpace2a" presStyleCnt="0"/>
-      <dgm:spPr/>
-    </dgm:pt>
-    <dgm:pt modelId="{0AD03687-A302-44BA-8BA2-013650368670}" type="pres">
-      <dgm:prSet presAssocID="{BC6264F5-2D1B-4A6F-B59A-AAB0DD1E44B0}" presName="horz2" presStyleCnt="0"/>
-      <dgm:spPr/>
-    </dgm:pt>
-    <dgm:pt modelId="{AD3C17B9-4CAB-48BA-8537-413F1FF24A24}" type="pres">
-      <dgm:prSet presAssocID="{BC6264F5-2D1B-4A6F-B59A-AAB0DD1E44B0}" presName="horzSpace2" presStyleCnt="0"/>
-      <dgm:spPr/>
-    </dgm:pt>
-    <dgm:pt modelId="{00C4F103-245B-4719-A607-64E26BE98AA8}" type="pres">
-      <dgm:prSet presAssocID="{BC6264F5-2D1B-4A6F-B59A-AAB0DD1E44B0}" presName="tx2" presStyleLbl="revTx" presStyleIdx="1" presStyleCnt="2"/>
+    <dgm:pt modelId="{A2E02936-F01C-4D20-9E0D-C67C83ED8F81}" type="pres">
+      <dgm:prSet presAssocID="{A4685F04-B1D9-46A7-8E14-8A101CC3D855}" presName="thickLine" presStyleLbl="alignNode1" presStyleIdx="0" presStyleCnt="1"/>
+      <dgm:spPr/>
+    </dgm:pt>
+    <dgm:pt modelId="{EC97D67A-2D2F-4400-B617-49C7037077A9}" type="pres">
+      <dgm:prSet presAssocID="{A4685F04-B1D9-46A7-8E14-8A101CC3D855}" presName="horz1" presStyleCnt="0"/>
+      <dgm:spPr/>
+    </dgm:pt>
+    <dgm:pt modelId="{880323B7-ED05-4285-A5F6-DD80F6F3DE61}" type="pres">
+      <dgm:prSet presAssocID="{A4685F04-B1D9-46A7-8E14-8A101CC3D855}" presName="tx1" presStyleLbl="revTx" presStyleIdx="0" presStyleCnt="2"/>
       <dgm:spPr/>
       <dgm:t>
         <a:bodyPr/>
@@ -6507,6 +6531,33 @@
         </a:p>
       </dgm:t>
     </dgm:pt>
+    <dgm:pt modelId="{3D216571-75E0-43F6-996F-28B177621593}" type="pres">
+      <dgm:prSet presAssocID="{A4685F04-B1D9-46A7-8E14-8A101CC3D855}" presName="vert1" presStyleCnt="0"/>
+      <dgm:spPr/>
+    </dgm:pt>
+    <dgm:pt modelId="{BB63570C-047C-4A79-ADEA-5B0266FB23FD}" type="pres">
+      <dgm:prSet presAssocID="{BC6264F5-2D1B-4A6F-B59A-AAB0DD1E44B0}" presName="vertSpace2a" presStyleCnt="0"/>
+      <dgm:spPr/>
+    </dgm:pt>
+    <dgm:pt modelId="{0AD03687-A302-44BA-8BA2-013650368670}" type="pres">
+      <dgm:prSet presAssocID="{BC6264F5-2D1B-4A6F-B59A-AAB0DD1E44B0}" presName="horz2" presStyleCnt="0"/>
+      <dgm:spPr/>
+    </dgm:pt>
+    <dgm:pt modelId="{AD3C17B9-4CAB-48BA-8537-413F1FF24A24}" type="pres">
+      <dgm:prSet presAssocID="{BC6264F5-2D1B-4A6F-B59A-AAB0DD1E44B0}" presName="horzSpace2" presStyleCnt="0"/>
+      <dgm:spPr/>
+    </dgm:pt>
+    <dgm:pt modelId="{00C4F103-245B-4719-A607-64E26BE98AA8}" type="pres">
+      <dgm:prSet presAssocID="{BC6264F5-2D1B-4A6F-B59A-AAB0DD1E44B0}" presName="tx2" presStyleLbl="revTx" presStyleIdx="1" presStyleCnt="2"/>
+      <dgm:spPr/>
+      <dgm:t>
+        <a:bodyPr/>
+        <a:lstStyle/>
+        <a:p>
+          <a:endParaRPr lang="en-US"/>
+        </a:p>
+      </dgm:t>
+    </dgm:pt>
     <dgm:pt modelId="{9A3B7415-F871-4FAD-AD6B-C7A8C0E2F054}" type="pres">
       <dgm:prSet presAssocID="{BC6264F5-2D1B-4A6F-B59A-AAB0DD1E44B0}" presName="vert2" presStyleCnt="0"/>
       <dgm:spPr/>
@@ -6521,11 +6572,11 @@
     </dgm:pt>
   </dgm:ptLst>
   <dgm:cxnLst>
+    <dgm:cxn modelId="{DF101E3B-2EBE-4BA3-A70B-77CC5D26C760}" type="presOf" srcId="{BC6264F5-2D1B-4A6F-B59A-AAB0DD1E44B0}" destId="{00C4F103-245B-4719-A607-64E26BE98AA8}" srcOrd="0" destOrd="0" presId="urn:microsoft.com/office/officeart/2008/layout/LinedList"/>
     <dgm:cxn modelId="{4213ED2F-CAD9-43BB-93F9-4C1EFD99C7AF}" type="presOf" srcId="{20839D7E-C135-4247-B059-C413DAB316B3}" destId="{9C8D7746-B695-4698-8E37-4601305E4A5B}" srcOrd="0" destOrd="0" presId="urn:microsoft.com/office/officeart/2008/layout/LinedList"/>
+    <dgm:cxn modelId="{C5EF3C99-17B0-4D1B-88C1-7471DE0B1175}" srcId="{A4685F04-B1D9-46A7-8E14-8A101CC3D855}" destId="{BC6264F5-2D1B-4A6F-B59A-AAB0DD1E44B0}" srcOrd="0" destOrd="0" parTransId="{AACF8A53-BF52-40CA-A4ED-F922BCD09309}" sibTransId="{07FA87CE-F3C1-460B-A8D6-32C52E7EFCBD}"/>
+    <dgm:cxn modelId="{7FD606C5-7403-4244-8E39-2A6A6C58E55A}" srcId="{20839D7E-C135-4247-B059-C413DAB316B3}" destId="{A4685F04-B1D9-46A7-8E14-8A101CC3D855}" srcOrd="0" destOrd="0" parTransId="{A5B1048B-F720-4D7F-840C-26913672F4AF}" sibTransId="{C8343B5A-1C25-43FE-9EDD-7685D3495B51}"/>
     <dgm:cxn modelId="{E814FCAF-8C12-4379-9E7A-635A786D9599}" type="presOf" srcId="{A4685F04-B1D9-46A7-8E14-8A101CC3D855}" destId="{880323B7-ED05-4285-A5F6-DD80F6F3DE61}" srcOrd="0" destOrd="0" presId="urn:microsoft.com/office/officeart/2008/layout/LinedList"/>
-    <dgm:cxn modelId="{7FD606C5-7403-4244-8E39-2A6A6C58E55A}" srcId="{20839D7E-C135-4247-B059-C413DAB316B3}" destId="{A4685F04-B1D9-46A7-8E14-8A101CC3D855}" srcOrd="0" destOrd="0" parTransId="{A5B1048B-F720-4D7F-840C-26913672F4AF}" sibTransId="{C8343B5A-1C25-43FE-9EDD-7685D3495B51}"/>
-    <dgm:cxn modelId="{DF101E3B-2EBE-4BA3-A70B-77CC5D26C760}" type="presOf" srcId="{BC6264F5-2D1B-4A6F-B59A-AAB0DD1E44B0}" destId="{00C4F103-245B-4719-A607-64E26BE98AA8}" srcOrd="0" destOrd="0" presId="urn:microsoft.com/office/officeart/2008/layout/LinedList"/>
-    <dgm:cxn modelId="{C5EF3C99-17B0-4D1B-88C1-7471DE0B1175}" srcId="{A4685F04-B1D9-46A7-8E14-8A101CC3D855}" destId="{BC6264F5-2D1B-4A6F-B59A-AAB0DD1E44B0}" srcOrd="0" destOrd="0" parTransId="{AACF8A53-BF52-40CA-A4ED-F922BCD09309}" sibTransId="{07FA87CE-F3C1-460B-A8D6-32C52E7EFCBD}"/>
     <dgm:cxn modelId="{2CDC3E04-383E-4A4A-8B2B-4E82C974CE7D}" type="presParOf" srcId="{9C8D7746-B695-4698-8E37-4601305E4A5B}" destId="{A2E02936-F01C-4D20-9E0D-C67C83ED8F81}" srcOrd="0" destOrd="0" presId="urn:microsoft.com/office/officeart/2008/layout/LinedList"/>
     <dgm:cxn modelId="{A5016C4C-067B-48FA-8550-B13EDCFFA578}" type="presParOf" srcId="{9C8D7746-B695-4698-8E37-4601305E4A5B}" destId="{EC97D67A-2D2F-4400-B617-49C7037077A9}" srcOrd="1" destOrd="0" presId="urn:microsoft.com/office/officeart/2008/layout/LinedList"/>
     <dgm:cxn modelId="{104F1597-B85A-49BE-9F7D-53256D0DBE99}" type="presParOf" srcId="{EC97D67A-2D2F-4400-B617-49C7037077A9}" destId="{880323B7-ED05-4285-A5F6-DD80F6F3DE61}" srcOrd="0" destOrd="0" presId="urn:microsoft.com/office/officeart/2008/layout/LinedList"/>
@@ -6882,6 +6933,13 @@
         </dgm:presLayoutVars>
       </dgm:prSet>
       <dgm:spPr/>
+      <dgm:t>
+        <a:bodyPr/>
+        <a:lstStyle/>
+        <a:p>
+          <a:endParaRPr lang="en-US"/>
+        </a:p>
+      </dgm:t>
     </dgm:pt>
     <dgm:pt modelId="{D54B4281-03E2-4417-8D82-79A758F378B7}" type="pres">
       <dgm:prSet presAssocID="{D9C76E3B-4439-4C28-8377-638FCB0FE2E6}" presName="thickLine" presStyleLbl="alignNode1" presStyleIdx="0" presStyleCnt="2"/>
@@ -6894,6 +6952,13 @@
     <dgm:pt modelId="{3AFA5B9A-A099-4146-9077-48857C60C80F}" type="pres">
       <dgm:prSet presAssocID="{D9C76E3B-4439-4C28-8377-638FCB0FE2E6}" presName="tx1" presStyleLbl="revTx" presStyleIdx="0" presStyleCnt="8"/>
       <dgm:spPr/>
+      <dgm:t>
+        <a:bodyPr/>
+        <a:lstStyle/>
+        <a:p>
+          <a:endParaRPr lang="en-US"/>
+        </a:p>
+      </dgm:t>
     </dgm:pt>
     <dgm:pt modelId="{C34B2BC1-69CE-4E68-AC2E-051325B54384}" type="pres">
       <dgm:prSet presAssocID="{D9C76E3B-4439-4C28-8377-638FCB0FE2E6}" presName="vert1" presStyleCnt="0"/>
@@ -17168,8 +17233,9 @@
     <w:panose1 w:val="020B0604030504040204"/>
     <w:charset w:val="00"/>
     <w:family w:val="swiss"/>
+    <w:notTrueType/>
     <w:pitch w:val="variable"/>
-    <w:sig w:usb0="E1002EFF" w:usb1="C000605B" w:usb2="00000029" w:usb3="00000000" w:csb0="000101FF" w:csb1="00000000"/>
+    <w:sig w:usb0="00000003" w:usb1="00000000" w:usb2="00000000" w:usb3="00000000" w:csb0="00000001" w:csb1="00000000"/>
   </w:font>
   <w:font w:name="Calibri">
     <w:panose1 w:val="020F0502020204030204"/>
@@ -17203,6 +17269,7 @@
   <w:rsids>
     <w:rsidRoot w:val="005C66C3"/>
     <w:rsid w:val="005C66C3"/>
+    <w:rsid w:val="00F03375"/>
   </w:rsids>
   <m:mathPr>
     <m:mathFont m:val="Cambria Math"/>
@@ -17886,7 +17953,7 @@
 </file>
 
 <file path=customXml/itemProps2.xml><?xml version="1.0" encoding="utf-8"?>
-<ds:datastoreItem xmlns:ds="http://schemas.openxmlformats.org/officeDocument/2006/customXml" ds:itemID="{ECE63C88-5458-44D8-AE48-AF8391DC6BA6}">
+<ds:datastoreItem xmlns:ds="http://schemas.openxmlformats.org/officeDocument/2006/customXml" ds:itemID="{0BE7E3A7-8824-4C39-9F62-BF1FD87DE9A3}">
   <ds:schemaRefs>
     <ds:schemaRef ds:uri="http://schemas.openxmlformats.org/officeDocument/2006/bibliography"/>
   </ds:schemaRefs>

</xml_diff>